<commit_message>
commit tout le code pour la génération en docx pour l'instant avec la modification quasi fini des docx
</commit_message>
<xml_diff>
--- a/public/generated/Fiche_Intendance_rouff.docx
+++ b/public/generated/Fiche_Intendance_rouff.docx
@@ -938,7 +938,7 @@
                                 <w:color w:val="000000"/>
                                 <w:lang w:val="en-US"/>
                               </w:rPr>
-                              <w:t>${representant.nom}</w:t>
+                              <w:t>Dupont</w:t>
                             </w:r>
                           </w:p>
                         </w:txbxContent>
@@ -975,7 +975,7 @@
                           <w:color w:val="000000"/>
                           <w:lang w:val="en-US"/>
                         </w:rPr>
-                        <w:t>${representant.nom}</w:t>
+                        <w:t>Dupont</w:t>
                       </w:r>
                     </w:p>
                   </w:txbxContent>
@@ -1042,7 +1042,7 @@
                                 <w:sz w:val="22"/>
                                 <w:lang w:val="en-US"/>
                               </w:rPr>
-                              <w:t>${representant.prenom}</w:t>
+                              <w:t>Jean</w:t>
                             </w:r>
                           </w:p>
                         </w:txbxContent>
@@ -1080,7 +1080,7 @@
                           <w:sz w:val="22"/>
                           <w:lang w:val="en-US"/>
                         </w:rPr>
-                        <w:t>${representant.prenom}</w:t>
+                        <w:t>Jean</w:t>
                       </w:r>
                     </w:p>
                   </w:txbxContent>
@@ -1147,7 +1147,7 @@
                                 <w:sz w:val="22"/>
                                 <w:lang w:val="en-US"/>
                               </w:rPr>
-                              <w:t>${representant.adresse}</w:t>
+                              <w:t>12 rue de Paris</w:t>
                             </w:r>
                           </w:p>
                         </w:txbxContent>
@@ -1185,7 +1185,7 @@
                           <w:sz w:val="22"/>
                           <w:lang w:val="en-US"/>
                         </w:rPr>
-                        <w:t>${representant.adresse}</w:t>
+                        <w:t>12 rue de Paris</w:t>
                       </w:r>
                     </w:p>
                   </w:txbxContent>
@@ -1251,7 +1251,7 @@
                                 <w:color w:val="000000"/>
                                 <w:lang w:val="en-US"/>
                               </w:rPr>
-                              <w:t>${representant.code_postal}</w:t>
+                              <w:t>75000</w:t>
                             </w:r>
                           </w:p>
                         </w:txbxContent>
@@ -1288,7 +1288,7 @@
                           <w:color w:val="000000"/>
                           <w:lang w:val="en-US"/>
                         </w:rPr>
-                        <w:t>${representant.code_postal}</w:t>
+                        <w:t>75000</w:t>
                       </w:r>
                     </w:p>
                   </w:txbxContent>
@@ -1354,7 +1354,7 @@
                                 <w:color w:val="000000"/>
                                 <w:lang w:val="en-US"/>
                               </w:rPr>
-                              <w:t>${representant.ville}</w:t>
+                              <w:t>Lyon</w:t>
                             </w:r>
                           </w:p>
                         </w:txbxContent>
@@ -1391,7 +1391,7 @@
                           <w:color w:val="000000"/>
                           <w:lang w:val="en-US"/>
                         </w:rPr>
-                        <w:t>${representant.ville}</w:t>
+                        <w:t>Lyon</w:t>
                       </w:r>
                     </w:p>
                   </w:txbxContent>
@@ -1457,7 +1457,7 @@
                                 <w:color w:val="000000"/>
                                 <w:lang w:val="en-US"/>
                               </w:rPr>
-                              <w:t>${representant.telephone}</w:t>
+                              <w:t>0123456789</w:t>
                             </w:r>
                           </w:p>
                         </w:txbxContent>
@@ -1494,7 +1494,7 @@
                           <w:color w:val="000000"/>
                           <w:lang w:val="en-US"/>
                         </w:rPr>
-                        <w:t>${representant.telephone}</w:t>
+                        <w:t>0123456789</w:t>
                       </w:r>
                     </w:p>
                   </w:txbxContent>
@@ -1560,7 +1560,7 @@
                                 <w:color w:val="000000"/>
                                 <w:lang w:val="en-US"/>
                               </w:rPr>
-                              <w:t>${representant.email}</w:t>
+                              <w:t>hugo.rouff@lyceefulbert.fr</w:t>
                             </w:r>
                           </w:p>
                         </w:txbxContent>
@@ -1597,7 +1597,7 @@
                           <w:color w:val="000000"/>
                           <w:lang w:val="en-US"/>
                         </w:rPr>
-                        <w:t>${representant.email}</w:t>
+                        <w:t>hugo.rouff@lyceefulbert.fr</w:t>
                       </w:r>
                     </w:p>
                   </w:txbxContent>
@@ -1663,7 +1663,7 @@
                                 <w:color w:val="000000"/>
                                 <w:lang w:val="en-US"/>
                               </w:rPr>
-                              <w:t>${representant_financier.nom}      et</w:t>
+                              <w:t>Dupont      et</w:t>
                             </w:r>
                           </w:p>
                           <w:p>
@@ -1682,7 +1682,7 @@
                                 <w:color w:val="000000"/>
                                 <w:lang w:val="en-US"/>
                               </w:rPr>
-                              <w:t>${representant_financier.adresse}</w:t>
+                              <w:t>12 rue de Paris</w:t>
                             </w:r>
                           </w:p>
                         </w:txbxContent>
@@ -1719,7 +1719,7 @@
                           <w:color w:val="000000"/>
                           <w:lang w:val="en-US"/>
                         </w:rPr>
-                        <w:t>${representant_financier.nom}      et</w:t>
+                        <w:t>Dupont      et</w:t>
                       </w:r>
                     </w:p>
                     <w:p>
@@ -1738,7 +1738,7 @@
                           <w:color w:val="000000"/>
                           <w:lang w:val="en-US"/>
                         </w:rPr>
-                        <w:t>${representant_financier.adresse}</w:t>
+                        <w:t>12 rue de Paris</w:t>
                       </w:r>
                     </w:p>
                   </w:txbxContent>
@@ -1804,7 +1804,7 @@
                                 <w:color w:val="000000"/>
                                 <w:lang w:val="en-US"/>
                               </w:rPr>
-                              <w:t>${representant.code_postal}</w:t>
+                              <w:t>75000</w:t>
                             </w:r>
                           </w:p>
                         </w:txbxContent>
@@ -1841,7 +1841,7 @@
                           <w:color w:val="000000"/>
                           <w:lang w:val="en-US"/>
                         </w:rPr>
-                        <w:t>${representant.code_postal}</w:t>
+                        <w:t>75000</w:t>
                       </w:r>
                     </w:p>
                   </w:txbxContent>
@@ -1907,7 +1907,7 @@
                                 <w:color w:val="000000"/>
                                 <w:lang w:val="en-US"/>
                               </w:rPr>
-                              <w:t>${representant.email}</w:t>
+                              <w:t>hugo.rouff@lyceefulbert.fr</w:t>
                             </w:r>
                           </w:p>
                         </w:txbxContent>
@@ -1944,7 +1944,7 @@
                           <w:color w:val="000000"/>
                           <w:lang w:val="en-US"/>
                         </w:rPr>
-                        <w:t>${representant.email}</w:t>
+                        <w:t>hugo.rouff@lyceefulbert.fr</w:t>
                       </w:r>
                     </w:p>
                   </w:txbxContent>
@@ -2010,7 +2010,7 @@
                                 <w:color w:val="000000"/>
                                 <w:lang w:val="en-US"/>
                               </w:rPr>
-                              <w:t>${representant.telephone}</w:t>
+                              <w:t>0123456789</w:t>
                             </w:r>
                           </w:p>
                         </w:txbxContent>
@@ -2047,7 +2047,7 @@
                           <w:color w:val="000000"/>
                           <w:lang w:val="en-US"/>
                         </w:rPr>
-                        <w:t>${representant.telephone}</w:t>
+                        <w:t>0123456789</w:t>
                       </w:r>
                     </w:p>
                   </w:txbxContent>
@@ -2113,7 +2113,7 @@
                                 <w:color w:val="000000"/>
                                 <w:lang w:val="en-US"/>
                               </w:rPr>
-                              <w:t>${representant.email}</w:t>
+                              <w:t>hugo.rouff@lyceefulbert.fr</w:t>
                             </w:r>
                           </w:p>
                         </w:txbxContent>
@@ -2150,7 +2150,7 @@
                           <w:color w:val="000000"/>
                           <w:lang w:val="en-US"/>
                         </w:rPr>
-                        <w:t>${representant.email}</w:t>
+                        <w:t>hugo.rouff@lyceefulbert.fr</w:t>
                       </w:r>
                     </w:p>
                   </w:txbxContent>
@@ -2216,7 +2216,7 @@
                                 <w:color w:val="000000"/>
                                 <w:lang w:val="en-US"/>
                               </w:rPr>
-                              <w:t>${representant_financier.nom}      et</w:t>
+                              <w:t>Dupont      et</w:t>
                             </w:r>
                           </w:p>
                           <w:p>
@@ -2235,7 +2235,7 @@
                                 <w:color w:val="000000"/>
                                 <w:lang w:val="en-US"/>
                               </w:rPr>
-                              <w:t>${representant_financier.adresse}</w:t>
+                              <w:t>12 rue de Paris</w:t>
                             </w:r>
                           </w:p>
                         </w:txbxContent>
@@ -2272,7 +2272,7 @@
                           <w:color w:val="000000"/>
                           <w:lang w:val="en-US"/>
                         </w:rPr>
-                        <w:t>${representant_financier.nom}      et</w:t>
+                        <w:t>Dupont      et</w:t>
                       </w:r>
                     </w:p>
                     <w:p>
@@ -2291,7 +2291,7 @@
                           <w:color w:val="000000"/>
                           <w:lang w:val="en-US"/>
                         </w:rPr>
-                        <w:t>${representant_financier.adresse}</w:t>
+                        <w:t>12 rue de Paris</w:t>
                       </w:r>
                     </w:p>
                   </w:txbxContent>
@@ -2575,7 +2575,7 @@
                                 <w:sz w:val="22"/>
                                 <w:lang w:val="en-US"/>
                               </w:rPr>
-                              <w:t>${representant.prenom}</w:t>
+                              <w:t>Jean</w:t>
                             </w:r>
                           </w:p>
                         </w:txbxContent>
@@ -2613,7 +2613,7 @@
                           <w:sz w:val="22"/>
                           <w:lang w:val="en-US"/>
                         </w:rPr>
-                        <w:t>${representant.prenom}</w:t>
+                        <w:t>Jean</w:t>
                       </w:r>
                     </w:p>
                   </w:txbxContent>
@@ -2798,7 +2798,7 @@
                                 <w:color w:val="000000"/>
                                 <w:lang w:val="en-US"/>
                               </w:rPr>
-                              <w:t>${representant.nom}</w:t>
+                              <w:t>Dupont</w:t>
                             </w:r>
                           </w:p>
                         </w:txbxContent>
@@ -2835,7 +2835,7 @@
                           <w:color w:val="000000"/>
                           <w:lang w:val="en-US"/>
                         </w:rPr>
-                        <w:t>${representant.nom}</w:t>
+                        <w:t>Dupont</w:t>
                       </w:r>
                     </w:p>
                   </w:txbxContent>
@@ -2902,7 +2902,7 @@
                                 <w:sz w:val="22"/>
                                 <w:lang w:val="en-US"/>
                               </w:rPr>
-                              <w:t>${representant.adresse}</w:t>
+                              <w:t>12 rue de Paris</w:t>
                             </w:r>
                           </w:p>
                         </w:txbxContent>
@@ -2940,7 +2940,7 @@
                           <w:sz w:val="22"/>
                           <w:lang w:val="en-US"/>
                         </w:rPr>
-                        <w:t>${representant.adresse}</w:t>
+                        <w:t>12 rue de Paris</w:t>
                       </w:r>
                     </w:p>
                   </w:txbxContent>

</xml_diff>

<commit_message>
commit envoi d'email fini, doc à faire
</commit_message>
<xml_diff>
--- a/public/generated/Fiche_Intendance_rouff.docx
+++ b/public/generated/Fiche_Intendance_rouff.docx
@@ -80,34 +80,7 @@
           <w:i/>
           <w:sz w:val="28"/>
         </w:rPr>
-        <w:t>Chartres Année scolaire 202</w:t>
-      </w:r>
-      <w:r>
-        <w:rPr>
-          <w:rFonts w:ascii="Arial" w:hAnsi="Arial"/>
-          <w:b/>
-          <w:i/>
-          <w:sz w:val="28"/>
-        </w:rPr>
-        <w:t>5</w:t>
-      </w:r>
-      <w:r>
-        <w:rPr>
-          <w:rFonts w:ascii="Arial" w:hAnsi="Arial"/>
-          <w:b/>
-          <w:i/>
-          <w:sz w:val="28"/>
-        </w:rPr>
-        <w:t>/202</w:t>
-      </w:r>
-      <w:r>
-        <w:rPr>
-          <w:rFonts w:ascii="Arial" w:hAnsi="Arial"/>
-          <w:b/>
-          <w:i/>
-          <w:sz w:val="28"/>
-        </w:rPr>
-        <w:t>6</w:t>
+        <w:t>Chartres Année scolaire 2025/2026</w:t>
       </w:r>
     </w:p>
     <w:p>
@@ -397,8 +370,8 @@
                         <w:txbxContent>
                           <w:p>
                             <w:pPr>
-                              <w:pStyle w:val="Contenudecadreuser"/>
-                              <w:overflowPunct w:val="false"/>
+                              <w:pStyle w:val="Contenudecadre"/>
+                              <w:overflowPunct w:val="true"/>
                               <w:rPr>
                                 <w:color w:val="000000"/>
                               </w:rPr>
@@ -434,8 +407,8 @@
                   <w:txbxContent>
                     <w:p>
                       <w:pPr>
-                        <w:pStyle w:val="Contenudecadreuser"/>
-                        <w:overflowPunct w:val="false"/>
+                        <w:pStyle w:val="Contenudecadre"/>
+                        <w:overflowPunct w:val="true"/>
                         <w:rPr>
                           <w:color w:val="000000"/>
                         </w:rPr>
@@ -500,8 +473,8 @@
                         <w:txbxContent>
                           <w:p>
                             <w:pPr>
-                              <w:pStyle w:val="Contenudecadreuser"/>
-                              <w:overflowPunct w:val="false"/>
+                              <w:pStyle w:val="Contenudecadre"/>
+                              <w:overflowPunct w:val="true"/>
                               <w:rPr>
                                 <w:color w:val="000000"/>
                               </w:rPr>
@@ -537,8 +510,8 @@
                   <w:txbxContent>
                     <w:p>
                       <w:pPr>
-                        <w:pStyle w:val="Contenudecadreuser"/>
-                        <w:overflowPunct w:val="false"/>
+                        <w:pStyle w:val="Contenudecadre"/>
+                        <w:overflowPunct w:val="true"/>
                         <w:rPr>
                           <w:color w:val="000000"/>
                         </w:rPr>
@@ -603,8 +576,8 @@
                         <w:txbxContent>
                           <w:p>
                             <w:pPr>
-                              <w:pStyle w:val="Contenudecadreuser"/>
-                              <w:overflowPunct w:val="false"/>
+                              <w:pStyle w:val="Contenudecadre"/>
+                              <w:overflowPunct w:val="true"/>
                               <w:rPr>
                                 <w:color w:val="000000"/>
                               </w:rPr>
@@ -640,8 +613,8 @@
                   <w:txbxContent>
                     <w:p>
                       <w:pPr>
-                        <w:pStyle w:val="Contenudecadreuser"/>
-                        <w:overflowPunct w:val="false"/>
+                        <w:pStyle w:val="Contenudecadre"/>
+                        <w:overflowPunct w:val="true"/>
                         <w:rPr>
                           <w:color w:val="000000"/>
                         </w:rPr>
@@ -706,8 +679,8 @@
                         <w:txbxContent>
                           <w:p>
                             <w:pPr>
-                              <w:pStyle w:val="Contenudecadreuser"/>
-                              <w:overflowPunct w:val="false"/>
+                              <w:pStyle w:val="Contenudecadre"/>
+                              <w:overflowPunct w:val="true"/>
                               <w:rPr>
                                 <w:color w:val="000000"/>
                               </w:rPr>
@@ -744,8 +717,8 @@
                   <w:txbxContent>
                     <w:p>
                       <w:pPr>
-                        <w:pStyle w:val="Contenudecadreuser"/>
-                        <w:overflowPunct w:val="false"/>
+                        <w:pStyle w:val="Contenudecadre"/>
+                        <w:overflowPunct w:val="true"/>
                         <w:rPr>
                           <w:color w:val="000000"/>
                         </w:rPr>
@@ -951,8 +924,8 @@
                         <w:txbxContent>
                           <w:p>
                             <w:pPr>
-                              <w:pStyle w:val="Contenudecadreuser"/>
-                              <w:overflowPunct w:val="false"/>
+                              <w:pStyle w:val="Contenudecadre"/>
+                              <w:overflowPunct w:val="true"/>
                               <w:rPr>
                                 <w:color w:val="000000"/>
                               </w:rPr>
@@ -988,8 +961,8 @@
                   <w:txbxContent>
                     <w:p>
                       <w:pPr>
-                        <w:pStyle w:val="Contenudecadreuser"/>
-                        <w:overflowPunct w:val="false"/>
+                        <w:pStyle w:val="Contenudecadre"/>
+                        <w:overflowPunct w:val="true"/>
                         <w:rPr>
                           <w:color w:val="000000"/>
                         </w:rPr>
@@ -1054,8 +1027,8 @@
                         <w:txbxContent>
                           <w:p>
                             <w:pPr>
-                              <w:pStyle w:val="Contenudecadreuser"/>
-                              <w:overflowPunct w:val="false"/>
+                              <w:pStyle w:val="Contenudecadre"/>
+                              <w:overflowPunct w:val="true"/>
                               <w:rPr>
                                 <w:color w:val="000000"/>
                               </w:rPr>
@@ -1092,8 +1065,8 @@
                   <w:txbxContent>
                     <w:p>
                       <w:pPr>
-                        <w:pStyle w:val="Contenudecadreuser"/>
-                        <w:overflowPunct w:val="false"/>
+                        <w:pStyle w:val="Contenudecadre"/>
+                        <w:overflowPunct w:val="true"/>
                         <w:rPr>
                           <w:color w:val="000000"/>
                         </w:rPr>
@@ -1128,7 +1101,7 @@
                 <wp:positionV relativeFrom="paragraph">
                   <wp:posOffset>163830</wp:posOffset>
                 </wp:positionV>
-                <wp:extent cx="5047615" cy="245110"/>
+                <wp:extent cx="6148705" cy="245110"/>
                 <wp:effectExtent l="0" t="0" r="0" b="0"/>
                 <wp:wrapNone/>
                 <wp:docPr id="7" name="Cadre de texte 7"/>
@@ -1139,7 +1112,7 @@
                       <wps:spPr>
                         <a:xfrm>
                           <a:off x="0" y="0"/>
-                          <a:ext cx="5047560" cy="245160"/>
+                          <a:ext cx="6148800" cy="245160"/>
                         </a:xfrm>
                         <a:prstGeom prst="rect">
                           <a:avLst/>
@@ -1159,8 +1132,8 @@
                         <w:txbxContent>
                           <w:p>
                             <w:pPr>
-                              <w:pStyle w:val="Contenudecadreuser"/>
-                              <w:overflowPunct w:val="false"/>
+                              <w:pStyle w:val="Contenudecadre"/>
+                              <w:overflowPunct w:val="true"/>
                               <w:rPr>
                                 <w:color w:val="000000"/>
                               </w:rPr>
@@ -1190,15 +1163,15 @@
           </mc:Choice>
           <mc:Fallback>
             <w:pict>
-              <v:rect id="shape_0" ID="Cadre de texte 7" path="m0,0l-2147483645,0l-2147483645,-2147483646l0,-2147483646xe" stroked="f" o:allowincell="f" style="position:absolute;margin-left:61.6pt;margin-top:12.9pt;width:397.4pt;height:19.25pt;mso-wrap-style:square;v-text-anchor:top">
+              <v:rect id="shape_0" ID="Cadre de texte 7" path="m0,0l-2147483645,0l-2147483645,-2147483646l0,-2147483646xe" stroked="f" o:allowincell="f" style="position:absolute;margin-left:61.6pt;margin-top:12.9pt;width:484.1pt;height:19.25pt;mso-wrap-style:square;v-text-anchor:top">
                 <v:fill o:detectmouseclick="t" on="false"/>
                 <v:stroke color="#3465a4" joinstyle="round" endcap="flat"/>
                 <v:textbox>
                   <w:txbxContent>
                     <w:p>
                       <w:pPr>
-                        <w:pStyle w:val="Contenudecadreuser"/>
-                        <w:overflowPunct w:val="false"/>
+                        <w:pStyle w:val="Contenudecadre"/>
+                        <w:overflowPunct w:val="true"/>
                         <w:rPr>
                           <w:color w:val="000000"/>
                         </w:rPr>
@@ -1264,8 +1237,8 @@
                         <w:txbxContent>
                           <w:p>
                             <w:pPr>
-                              <w:pStyle w:val="Contenudecadreuser"/>
-                              <w:overflowPunct w:val="false"/>
+                              <w:pStyle w:val="Contenudecadre"/>
+                              <w:overflowPunct w:val="true"/>
                               <w:rPr>
                                 <w:color w:val="000000"/>
                               </w:rPr>
@@ -1301,8 +1274,8 @@
                   <w:txbxContent>
                     <w:p>
                       <w:pPr>
-                        <w:pStyle w:val="Contenudecadreuser"/>
-                        <w:overflowPunct w:val="false"/>
+                        <w:pStyle w:val="Contenudecadre"/>
+                        <w:overflowPunct w:val="true"/>
                         <w:rPr>
                           <w:color w:val="000000"/>
                         </w:rPr>
@@ -1367,8 +1340,8 @@
                         <w:txbxContent>
                           <w:p>
                             <w:pPr>
-                              <w:pStyle w:val="Contenudecadreuser"/>
-                              <w:overflowPunct w:val="false"/>
+                              <w:pStyle w:val="Contenudecadre"/>
+                              <w:overflowPunct w:val="true"/>
                               <w:rPr>
                                 <w:color w:val="000000"/>
                               </w:rPr>
@@ -1404,8 +1377,8 @@
                   <w:txbxContent>
                     <w:p>
                       <w:pPr>
-                        <w:pStyle w:val="Contenudecadreuser"/>
-                        <w:overflowPunct w:val="false"/>
+                        <w:pStyle w:val="Contenudecadre"/>
+                        <w:overflowPunct w:val="true"/>
                         <w:rPr>
                           <w:color w:val="000000"/>
                         </w:rPr>
@@ -1470,8 +1443,8 @@
                         <w:txbxContent>
                           <w:p>
                             <w:pPr>
-                              <w:pStyle w:val="Contenudecadreuser"/>
-                              <w:overflowPunct w:val="false"/>
+                              <w:pStyle w:val="Contenudecadre"/>
+                              <w:overflowPunct w:val="true"/>
                               <w:rPr>
                                 <w:color w:val="000000"/>
                               </w:rPr>
@@ -1507,8 +1480,8 @@
                   <w:txbxContent>
                     <w:p>
                       <w:pPr>
-                        <w:pStyle w:val="Contenudecadreuser"/>
-                        <w:overflowPunct w:val="false"/>
+                        <w:pStyle w:val="Contenudecadre"/>
+                        <w:overflowPunct w:val="true"/>
                         <w:rPr>
                           <w:color w:val="000000"/>
                         </w:rPr>
@@ -1542,7 +1515,7 @@
                 <wp:positionV relativeFrom="paragraph">
                   <wp:posOffset>537210</wp:posOffset>
                 </wp:positionV>
-                <wp:extent cx="2103120" cy="182880"/>
+                <wp:extent cx="3286125" cy="182880"/>
                 <wp:effectExtent l="0" t="0" r="0" b="0"/>
                 <wp:wrapNone/>
                 <wp:docPr id="11" name="Cadre de texte 11"/>
@@ -1553,7 +1526,7 @@
                       <wps:spPr>
                         <a:xfrm>
                           <a:off x="0" y="0"/>
-                          <a:ext cx="2103120" cy="182880"/>
+                          <a:ext cx="3286080" cy="182880"/>
                         </a:xfrm>
                         <a:prstGeom prst="rect">
                           <a:avLst/>
@@ -1573,8 +1546,8 @@
                         <w:txbxContent>
                           <w:p>
                             <w:pPr>
-                              <w:pStyle w:val="Contenudecadreuser"/>
-                              <w:overflowPunct w:val="false"/>
+                              <w:pStyle w:val="Contenudecadre"/>
+                              <w:overflowPunct w:val="true"/>
                               <w:rPr>
                                 <w:color w:val="000000"/>
                               </w:rPr>
@@ -1603,15 +1576,15 @@
           </mc:Choice>
           <mc:Fallback>
             <w:pict>
-              <v:rect id="shape_0" ID="Cadre de texte 11" path="m0,0l-2147483645,0l-2147483645,-2147483646l0,-2147483646xe" stroked="f" o:allowincell="f" style="position:absolute;margin-left:263.5pt;margin-top:42.3pt;width:165.55pt;height:14.35pt;mso-wrap-style:square;v-text-anchor:top">
+              <v:rect id="shape_0" ID="Cadre de texte 11" path="m0,0l-2147483645,0l-2147483645,-2147483646l0,-2147483646xe" stroked="f" o:allowincell="f" style="position:absolute;margin-left:263.5pt;margin-top:42.3pt;width:258.7pt;height:14.35pt;mso-wrap-style:square;v-text-anchor:top">
                 <v:fill o:detectmouseclick="t" on="false"/>
                 <v:stroke color="#3465a4" joinstyle="round" endcap="flat"/>
                 <v:textbox>
                   <w:txbxContent>
                     <w:p>
                       <w:pPr>
-                        <w:pStyle w:val="Contenudecadreuser"/>
-                        <w:overflowPunct w:val="false"/>
+                        <w:pStyle w:val="Contenudecadre"/>
+                        <w:overflowPunct w:val="true"/>
                         <w:rPr>
                           <w:color w:val="000000"/>
                         </w:rPr>
@@ -1676,8 +1649,8 @@
                         <w:txbxContent>
                           <w:p>
                             <w:pPr>
-                              <w:pStyle w:val="Contenudecadreuser"/>
-                              <w:overflowPunct w:val="false"/>
+                              <w:pStyle w:val="Contenudecadre"/>
+                              <w:overflowPunct w:val="true"/>
                               <w:rPr>
                                 <w:color w:val="000000"/>
                               </w:rPr>
@@ -1695,8 +1668,8 @@
                           </w:p>
                           <w:p>
                             <w:pPr>
-                              <w:pStyle w:val="Contenudecadreuser"/>
-                              <w:overflowPunct w:val="false"/>
+                              <w:pStyle w:val="Contenudecadre"/>
+                              <w:overflowPunct w:val="true"/>
                               <w:rPr>
                                 <w:color w:val="000000"/>
                               </w:rPr>
@@ -1732,8 +1705,8 @@
                   <w:txbxContent>
                     <w:p>
                       <w:pPr>
-                        <w:pStyle w:val="Contenudecadreuser"/>
-                        <w:overflowPunct w:val="false"/>
+                        <w:pStyle w:val="Contenudecadre"/>
+                        <w:overflowPunct w:val="true"/>
                         <w:rPr>
                           <w:color w:val="000000"/>
                         </w:rPr>
@@ -1751,8 +1724,8 @@
                     </w:p>
                     <w:p>
                       <w:pPr>
-                        <w:pStyle w:val="Contenudecadreuser"/>
-                        <w:overflowPunct w:val="false"/>
+                        <w:pStyle w:val="Contenudecadre"/>
+                        <w:overflowPunct w:val="true"/>
                         <w:rPr>
                           <w:color w:val="000000"/>
                         </w:rPr>
@@ -1992,7 +1965,9 @@
         </w:rPr>
       </w:pPr>
       <w:r>
-        <w:rPr/>
+        <w:rPr>
+          <w:u w:val="none" w:color="000000"/>
+        </w:rPr>
       </w:r>
     </w:p>
     <w:p>
@@ -2047,8 +2022,8 @@
                         <w:txbxContent>
                           <w:p>
                             <w:pPr>
-                              <w:pStyle w:val="Contenudecadreuser"/>
-                              <w:overflowPunct w:val="false"/>
+                              <w:pStyle w:val="Contenudecadre"/>
+                              <w:overflowPunct w:val="true"/>
                               <w:rPr>
                                 <w:color w:val="000000"/>
                               </w:rPr>
@@ -2085,8 +2060,8 @@
                   <w:txbxContent>
                     <w:p>
                       <w:pPr>
-                        <w:pStyle w:val="Contenudecadreuser"/>
-                        <w:overflowPunct w:val="false"/>
+                        <w:pStyle w:val="Contenudecadre"/>
+                        <w:overflowPunct w:val="true"/>
                         <w:rPr>
                           <w:color w:val="000000"/>
                         </w:rPr>
@@ -2274,8 +2249,8 @@
                         <w:txbxContent>
                           <w:p>
                             <w:pPr>
-                              <w:pStyle w:val="Contenudecadreuser"/>
-                              <w:overflowPunct w:val="false"/>
+                              <w:pStyle w:val="Contenudecadre"/>
+                              <w:overflowPunct w:val="true"/>
                               <w:rPr>
                                 <w:color w:val="000000"/>
                               </w:rPr>
@@ -2311,8 +2286,8 @@
                   <w:txbxContent>
                     <w:p>
                       <w:pPr>
-                        <w:pStyle w:val="Contenudecadreuser"/>
-                        <w:overflowPunct w:val="false"/>
+                        <w:pStyle w:val="Contenudecadre"/>
+                        <w:overflowPunct w:val="true"/>
                         <w:rPr>
                           <w:color w:val="000000"/>
                         </w:rPr>
@@ -2346,7 +2321,7 @@
                 <wp:positionV relativeFrom="paragraph">
                   <wp:posOffset>175260</wp:posOffset>
                 </wp:positionV>
-                <wp:extent cx="2016125" cy="224790"/>
+                <wp:extent cx="6343650" cy="224790"/>
                 <wp:effectExtent l="0" t="0" r="0" b="0"/>
                 <wp:wrapNone/>
                 <wp:docPr id="15" name="Cadre de texte 15"/>
@@ -2357,7 +2332,7 @@
                       <wps:spPr>
                         <a:xfrm>
                           <a:off x="0" y="0"/>
-                          <a:ext cx="2016000" cy="224640"/>
+                          <a:ext cx="6343560" cy="224640"/>
                         </a:xfrm>
                         <a:prstGeom prst="rect">
                           <a:avLst/>
@@ -2377,8 +2352,8 @@
                         <w:txbxContent>
                           <w:p>
                             <w:pPr>
-                              <w:pStyle w:val="Contenudecadreuser"/>
-                              <w:overflowPunct w:val="false"/>
+                              <w:pStyle w:val="Contenudecadre"/>
+                              <w:overflowPunct w:val="true"/>
                               <w:rPr>
                                 <w:color w:val="000000"/>
                               </w:rPr>
@@ -2408,15 +2383,15 @@
           </mc:Choice>
           <mc:Fallback>
             <w:pict>
-              <v:rect id="shape_0" ID="Cadre de texte 15" path="m0,0l-2147483645,0l-2147483645,-2147483646l0,-2147483646xe" stroked="f" o:allowincell="f" style="position:absolute;margin-left:53.75pt;margin-top:13.8pt;width:158.7pt;height:17.65pt;mso-wrap-style:square;v-text-anchor:top">
+              <v:rect id="shape_0" ID="Cadre de texte 15" path="m0,0l-2147483645,0l-2147483645,-2147483646l0,-2147483646xe" stroked="f" o:allowincell="f" style="position:absolute;margin-left:53.75pt;margin-top:13.8pt;width:499.45pt;height:17.65pt;mso-wrap-style:square;v-text-anchor:top">
                 <v:fill o:detectmouseclick="t" on="false"/>
                 <v:stroke color="#3465a4" joinstyle="round" endcap="flat"/>
                 <v:textbox>
                   <w:txbxContent>
                     <w:p>
                       <w:pPr>
-                        <w:pStyle w:val="Contenudecadreuser"/>
-                        <w:overflowPunct w:val="false"/>
+                        <w:pStyle w:val="Contenudecadre"/>
+                        <w:overflowPunct w:val="true"/>
                         <w:rPr>
                           <w:color w:val="000000"/>
                         </w:rPr>
@@ -2482,8 +2457,8 @@
                         <w:txbxContent>
                           <w:p>
                             <w:pPr>
-                              <w:pStyle w:val="Contenudecadreuser"/>
-                              <w:overflowPunct w:val="false"/>
+                              <w:pStyle w:val="Contenudecadre"/>
+                              <w:overflowPunct w:val="true"/>
                               <w:rPr>
                                 <w:color w:val="000000"/>
                               </w:rPr>
@@ -2519,8 +2494,8 @@
                   <w:txbxContent>
                     <w:p>
                       <w:pPr>
-                        <w:pStyle w:val="Contenudecadreuser"/>
-                        <w:overflowPunct w:val="false"/>
+                        <w:pStyle w:val="Contenudecadre"/>
+                        <w:overflowPunct w:val="true"/>
                         <w:rPr>
                           <w:color w:val="000000"/>
                         </w:rPr>
@@ -2585,8 +2560,8 @@
                         <w:txbxContent>
                           <w:p>
                             <w:pPr>
-                              <w:pStyle w:val="Contenudecadreuser"/>
-                              <w:overflowPunct w:val="false"/>
+                              <w:pStyle w:val="Contenudecadre"/>
+                              <w:overflowPunct w:val="true"/>
                               <w:rPr>
                                 <w:color w:val="000000"/>
                               </w:rPr>
@@ -2622,8 +2597,8 @@
                   <w:txbxContent>
                     <w:p>
                       <w:pPr>
-                        <w:pStyle w:val="Contenudecadreuser"/>
-                        <w:overflowPunct w:val="false"/>
+                        <w:pStyle w:val="Contenudecadre"/>
+                        <w:overflowPunct w:val="true"/>
                         <w:rPr>
                           <w:color w:val="000000"/>
                         </w:rPr>
@@ -2657,7 +2632,7 @@
                 <wp:positionV relativeFrom="paragraph">
                   <wp:posOffset>527685</wp:posOffset>
                 </wp:positionV>
-                <wp:extent cx="2103120" cy="182880"/>
+                <wp:extent cx="3216910" cy="182880"/>
                 <wp:effectExtent l="0" t="0" r="0" b="0"/>
                 <wp:wrapNone/>
                 <wp:docPr id="18" name="Cadre de texte 19"/>
@@ -2668,7 +2643,7 @@
                       <wps:spPr>
                         <a:xfrm>
                           <a:off x="0" y="0"/>
-                          <a:ext cx="2103120" cy="182880"/>
+                          <a:ext cx="3216960" cy="182880"/>
                         </a:xfrm>
                         <a:prstGeom prst="rect">
                           <a:avLst/>
@@ -2688,8 +2663,8 @@
                         <w:txbxContent>
                           <w:p>
                             <w:pPr>
-                              <w:pStyle w:val="Contenudecadreuser"/>
-                              <w:overflowPunct w:val="false"/>
+                              <w:pStyle w:val="Contenudecadre"/>
+                              <w:overflowPunct w:val="true"/>
                               <w:rPr>
                                 <w:color w:val="000000"/>
                               </w:rPr>
@@ -2718,15 +2693,15 @@
           </mc:Choice>
           <mc:Fallback>
             <w:pict>
-              <v:rect id="shape_0" ID="Cadre de texte 19" path="m0,0l-2147483645,0l-2147483645,-2147483646l0,-2147483646xe" stroked="f" o:allowincell="f" style="position:absolute;margin-left:274.95pt;margin-top:41.55pt;width:165.55pt;height:14.35pt;mso-wrap-style:square;v-text-anchor:top">
+              <v:rect id="shape_0" ID="Cadre de texte 19" path="m0,0l-2147483645,0l-2147483645,-2147483646l0,-2147483646xe" stroked="f" o:allowincell="f" style="position:absolute;margin-left:274.95pt;margin-top:41.55pt;width:253.25pt;height:14.35pt;mso-wrap-style:square;v-text-anchor:top">
                 <v:fill o:detectmouseclick="t" on="false"/>
                 <v:stroke color="#3465a4" joinstyle="round" endcap="flat"/>
                 <v:textbox>
                   <w:txbxContent>
                     <w:p>
                       <w:pPr>
-                        <w:pStyle w:val="Contenudecadreuser"/>
-                        <w:overflowPunct w:val="false"/>
+                        <w:pStyle w:val="Contenudecadre"/>
+                        <w:overflowPunct w:val="true"/>
                         <w:rPr>
                           <w:color w:val="000000"/>
                         </w:rPr>
@@ -2812,8 +2787,8 @@
                         <w:txbxContent>
                           <w:p>
                             <w:pPr>
-                              <w:pStyle w:val="Contenudecadreuser"/>
-                              <w:overflowPunct w:val="false"/>
+                              <w:pStyle w:val="Contenudecadre"/>
+                              <w:overflowPunct w:val="true"/>
                               <w:rPr>
                                 <w:color w:val="000000"/>
                               </w:rPr>
@@ -2849,8 +2824,8 @@
                   <w:txbxContent>
                     <w:p>
                       <w:pPr>
-                        <w:pStyle w:val="Contenudecadreuser"/>
-                        <w:overflowPunct w:val="false"/>
+                        <w:pStyle w:val="Contenudecadre"/>
+                        <w:overflowPunct w:val="true"/>
                         <w:rPr>
                           <w:color w:val="000000"/>
                         </w:rPr>
@@ -2989,8 +2964,8 @@
                         <w:txbxContent>
                           <w:p>
                             <w:pPr>
-                              <w:pStyle w:val="Contenudecadreuser"/>
-                              <w:overflowPunct w:val="false"/>
+                              <w:pStyle w:val="Contenudecadre"/>
+                              <w:overflowPunct w:val="true"/>
                               <w:rPr>
                                 <w:color w:val="000000"/>
                               </w:rPr>
@@ -3008,8 +2983,8 @@
                           </w:p>
                           <w:p>
                             <w:pPr>
-                              <w:pStyle w:val="Contenudecadreuser"/>
-                              <w:overflowPunct w:val="false"/>
+                              <w:pStyle w:val="Contenudecadre"/>
+                              <w:overflowPunct w:val="true"/>
                               <w:rPr>
                                 <w:color w:val="000000"/>
                               </w:rPr>
@@ -3045,8 +3020,8 @@
                   <w:txbxContent>
                     <w:p>
                       <w:pPr>
-                        <w:pStyle w:val="Contenudecadreuser"/>
-                        <w:overflowPunct w:val="false"/>
+                        <w:pStyle w:val="Contenudecadre"/>
+                        <w:overflowPunct w:val="true"/>
                         <w:rPr>
                           <w:color w:val="000000"/>
                         </w:rPr>
@@ -3064,8 +3039,8 @@
                     </w:p>
                     <w:p>
                       <w:pPr>
-                        <w:pStyle w:val="Contenudecadreuser"/>
-                        <w:overflowPunct w:val="false"/>
+                        <w:pStyle w:val="Contenudecadre"/>
+                        <w:overflowPunct w:val="true"/>
                         <w:rPr>
                           <w:color w:val="000000"/>
                         </w:rPr>
@@ -3181,7 +3156,7 @@
           <w:ilvl w:val="0"/>
           <w:numId w:val="0"/>
         </w:numPr>
-        <w:ind w:hanging="0" w:left="0"/>
+        <w:ind w:hanging="0" w:left="0" w:right="0"/>
         <w:rPr>
           <w:u w:val="single"/>
         </w:rPr>
@@ -3200,7 +3175,7 @@
           <w:ilvl w:val="0"/>
           <w:numId w:val="0"/>
         </w:numPr>
-        <w:ind w:hanging="0" w:left="0"/>
+        <w:ind w:hanging="0" w:left="0" w:right="0"/>
         <w:rPr>
           <w:u w:val="single"/>
         </w:rPr>
@@ -3221,7 +3196,7 @@
     <w:p>
       <w:pPr>
         <w:pStyle w:val="Normal"/>
-        <w:ind w:right="-157"/>
+        <w:ind w:left="0" w:right="-157"/>
         <w:jc w:val="both"/>
         <w:rPr>
           <w:u w:val="none"/>
@@ -3297,7 +3272,7 @@
                 <wp:positionV relativeFrom="paragraph">
                   <wp:posOffset>137160</wp:posOffset>
                 </wp:positionV>
-                <wp:extent cx="2135505" cy="1115060"/>
+                <wp:extent cx="4407535" cy="1115060"/>
                 <wp:effectExtent l="0" t="0" r="0" b="0"/>
                 <wp:wrapNone/>
                 <wp:docPr id="21" name="Cadre de texte 20"/>
@@ -3308,7 +3283,7 @@
                       <wps:spPr>
                         <a:xfrm>
                           <a:off x="0" y="0"/>
-                          <a:ext cx="2135520" cy="1114920"/>
+                          <a:ext cx="4407480" cy="1114920"/>
                         </a:xfrm>
                         <a:prstGeom prst="rect">
                           <a:avLst/>
@@ -3328,8 +3303,8 @@
                         <w:txbxContent>
                           <w:p>
                             <w:pPr>
-                              <w:pStyle w:val="Contenudecadreuser"/>
-                              <w:overflowPunct w:val="false"/>
+                              <w:pStyle w:val="Contenudecadre"/>
+                              <w:overflowPunct w:val="true"/>
                               <w:rPr>
                                 <w:color w:val="000000"/>
                               </w:rPr>
@@ -3358,15 +3333,15 @@
           </mc:Choice>
           <mc:Fallback>
             <w:pict>
-              <v:rect id="shape_0" ID="Cadre de texte 20" path="m0,0l-2147483645,0l-2147483645,-2147483646l0,-2147483646xe" stroked="f" o:allowincell="f" style="position:absolute;margin-left:1.7pt;margin-top:10.8pt;width:168.1pt;height:87.75pt;mso-wrap-style:square;v-text-anchor:top">
+              <v:rect id="shape_0" ID="Cadre de texte 20" path="m0,0l-2147483645,0l-2147483645,-2147483646l0,-2147483646xe" stroked="f" o:allowincell="f" style="position:absolute;margin-left:1.7pt;margin-top:10.8pt;width:347pt;height:87.75pt;mso-wrap-style:square;v-text-anchor:top">
                 <v:fill o:detectmouseclick="t" on="false"/>
                 <v:stroke color="#3465a4" joinstyle="round" endcap="flat"/>
                 <v:textbox>
                   <w:txbxContent>
                     <w:p>
                       <w:pPr>
-                        <w:pStyle w:val="Contenudecadreuser"/>
-                        <w:overflowPunct w:val="false"/>
+                        <w:pStyle w:val="Contenudecadre"/>
+                        <w:overflowPunct w:val="true"/>
                         <w:rPr>
                           <w:color w:val="000000"/>
                         </w:rPr>
@@ -3463,10 +3438,137 @@
         </w:tabs>
         <w:ind w:left="0" w:hanging="0"/>
       </w:pPr>
+      <w:rPr/>
     </w:lvl>
     <w:lvl w:ilvl="1">
       <w:start w:val="1"/>
-      <w:pStyle w:val="Heading2"/>
+      <w:numFmt w:val="none"/>
+      <w:suff w:val="nothing"/>
+      <w:lvlText w:val=""/>
+      <w:lvlJc w:val="left"/>
+      <w:pPr>
+        <w:tabs>
+          <w:tab w:val="num" w:pos="0"/>
+        </w:tabs>
+        <w:ind w:left="0" w:hanging="0"/>
+      </w:pPr>
+      <w:rPr/>
+    </w:lvl>
+    <w:lvl w:ilvl="2">
+      <w:start w:val="1"/>
+      <w:numFmt w:val="none"/>
+      <w:suff w:val="nothing"/>
+      <w:lvlText w:val=""/>
+      <w:lvlJc w:val="left"/>
+      <w:pPr>
+        <w:tabs>
+          <w:tab w:val="num" w:pos="0"/>
+        </w:tabs>
+        <w:ind w:left="0" w:hanging="0"/>
+      </w:pPr>
+      <w:rPr/>
+    </w:lvl>
+    <w:lvl w:ilvl="3">
+      <w:start w:val="1"/>
+      <w:numFmt w:val="none"/>
+      <w:suff w:val="nothing"/>
+      <w:lvlText w:val=""/>
+      <w:lvlJc w:val="left"/>
+      <w:pPr>
+        <w:tabs>
+          <w:tab w:val="num" w:pos="0"/>
+        </w:tabs>
+        <w:ind w:left="0" w:hanging="0"/>
+      </w:pPr>
+      <w:rPr/>
+    </w:lvl>
+    <w:lvl w:ilvl="4">
+      <w:start w:val="1"/>
+      <w:numFmt w:val="none"/>
+      <w:suff w:val="nothing"/>
+      <w:lvlText w:val=""/>
+      <w:lvlJc w:val="left"/>
+      <w:pPr>
+        <w:tabs>
+          <w:tab w:val="num" w:pos="0"/>
+        </w:tabs>
+        <w:ind w:left="0" w:hanging="0"/>
+      </w:pPr>
+      <w:rPr/>
+    </w:lvl>
+    <w:lvl w:ilvl="5">
+      <w:start w:val="1"/>
+      <w:numFmt w:val="none"/>
+      <w:suff w:val="nothing"/>
+      <w:lvlText w:val=""/>
+      <w:lvlJc w:val="left"/>
+      <w:pPr>
+        <w:tabs>
+          <w:tab w:val="num" w:pos="0"/>
+        </w:tabs>
+        <w:ind w:left="0" w:hanging="0"/>
+      </w:pPr>
+      <w:rPr/>
+    </w:lvl>
+    <w:lvl w:ilvl="6">
+      <w:start w:val="1"/>
+      <w:numFmt w:val="none"/>
+      <w:suff w:val="nothing"/>
+      <w:lvlText w:val=""/>
+      <w:lvlJc w:val="left"/>
+      <w:pPr>
+        <w:tabs>
+          <w:tab w:val="num" w:pos="0"/>
+        </w:tabs>
+        <w:ind w:left="0" w:hanging="0"/>
+      </w:pPr>
+      <w:rPr/>
+    </w:lvl>
+    <w:lvl w:ilvl="7">
+      <w:start w:val="1"/>
+      <w:numFmt w:val="none"/>
+      <w:suff w:val="nothing"/>
+      <w:lvlText w:val=""/>
+      <w:lvlJc w:val="left"/>
+      <w:pPr>
+        <w:tabs>
+          <w:tab w:val="num" w:pos="0"/>
+        </w:tabs>
+        <w:ind w:left="0" w:hanging="0"/>
+      </w:pPr>
+      <w:rPr/>
+    </w:lvl>
+    <w:lvl w:ilvl="8">
+      <w:start w:val="1"/>
+      <w:numFmt w:val="none"/>
+      <w:suff w:val="nothing"/>
+      <w:lvlText w:val=""/>
+      <w:lvlJc w:val="left"/>
+      <w:pPr>
+        <w:tabs>
+          <w:tab w:val="num" w:pos="0"/>
+        </w:tabs>
+        <w:ind w:left="0" w:hanging="0"/>
+      </w:pPr>
+      <w:rPr/>
+    </w:lvl>
+  </w:abstractNum>
+  <w:abstractNum w:abstractNumId="2">
+    <w:lvl w:ilvl="0">
+      <w:start w:val="1"/>
+      <w:numFmt w:val="none"/>
+      <w:suff w:val="nothing"/>
+      <w:lvlText w:val=""/>
+      <w:lvlJc w:val="left"/>
+      <w:pPr>
+        <w:tabs>
+          <w:tab w:val="num" w:pos="0"/>
+        </w:tabs>
+        <w:ind w:left="0" w:hanging="0"/>
+      </w:pPr>
+    </w:lvl>
+    <w:lvl w:ilvl="1">
+      <w:start w:val="1"/>
       <w:numFmt w:val="none"/>
       <w:suff w:val="nothing"/>
       <w:lvlText w:val=""/>
@@ -3572,6 +3674,9 @@
   </w:abstractNum>
   <w:num w:numId="1">
     <w:abstractNumId w:val="1"/>
+  </w:num>
+  <w:num w:numId="2">
+    <w:abstractNumId w:val="2"/>
   </w:num>
 </w:numbering>
 </file>
@@ -3778,15 +3883,15 @@
       <w:lang w:val="fr-FR" w:eastAsia="en-US" w:bidi="ar-SA"/>
     </w:rPr>
   </w:style>
-  <w:style w:type="paragraph" w:styleId="Contenudecadreuser">
-    <w:name w:val="Contenu de cadre (user)"/>
+  <w:style w:type="paragraph" w:styleId="Contenudecadre">
+    <w:name w:val="Contenu de cadre"/>
     <w:basedOn w:val="Normal"/>
     <w:qFormat/>
     <w:pPr/>
     <w:rPr/>
   </w:style>
-  <w:style w:type="paragraph" w:styleId="Contenudecadre">
-    <w:name w:val="Contenu de cadre"/>
+  <w:style w:type="paragraph" w:styleId="Contenudecadreuser">
+    <w:name w:val="Contenu de cadre (user)"/>
     <w:basedOn w:val="Normal"/>
     <w:qFormat/>
     <w:pPr/>

</xml_diff>